<commit_message>
Falta cerrar threads de boxes
</commit_message>
<xml_diff>
--- a/M10_Sistemas_Gestión_Empresas/UF1/P6/UF1P6_Marín_Javier.docx
+++ b/M10_Sistemas_Gestión_Empresas/UF1/P6/UF1P6_Marín_Javier.docx
@@ -5,24 +5,30 @@
     <w:p>
       <w:pPr>
         <w:pStyle w:val="Ttulo"/>
-        <w:rPr>
-          <w:u w:val="single"/>
-        </w:rPr>
-      </w:pPr>
-      <w:r>
-        <w:t>Configuración básica Odoo SaaS</w:t>
-      </w:r>
+      </w:pPr>
+      <w:r>
+        <w:t xml:space="preserve">Práctica </w:t>
+      </w:r>
+      <w:proofErr w:type="spellStart"/>
+      <w:r>
+        <w:t>Odoo</w:t>
+      </w:r>
+      <w:proofErr w:type="spellEnd"/>
+      <w:r>
+        <w:t xml:space="preserve"> </w:t>
+      </w:r>
+      <w:proofErr w:type="spellStart"/>
+      <w:r>
+        <w:t>community</w:t>
+      </w:r>
+      <w:proofErr w:type="spellEnd"/>
     </w:p>
     <w:p>
       <w:pPr>
         <w:pStyle w:val="Ttulo1"/>
-        <w:numPr>
-          <w:ilvl w:val="0"/>
-          <w:numId w:val="1"/>
-        </w:numPr>
-      </w:pPr>
-      <w:r>
-        <w:t>Añadir aplicaciones.</w:t>
+      </w:pPr>
+      <w:r>
+        <w:t>Productos y variantes:</w:t>
       </w:r>
     </w:p>
     <w:p>
@@ -34,7 +40,17 @@
         </w:numPr>
       </w:pPr>
       <w:r>
-        <w:t>Creación base de datos:</w:t>
+        <w:t xml:space="preserve">Crear </w:t>
+      </w:r>
+      <w:r>
+        <w:rPr>
+          <w:b/>
+          <w:bCs/>
+        </w:rPr>
+        <w:t>MESA</w:t>
+      </w:r>
+      <w:r>
+        <w:t>:</w:t>
       </w:r>
       <w:r>
         <w:br/>
@@ -44,9 +60,9 @@
           <w:noProof/>
         </w:rPr>
         <w:drawing>
-          <wp:inline distT="0" distB="0" distL="0" distR="0" wp14:anchorId="2000CBBF" wp14:editId="26295DF5">
-            <wp:extent cx="3595403" cy="1645920"/>
-            <wp:effectExtent l="0" t="0" r="5080" b="0"/>
+          <wp:inline distT="0" distB="0" distL="0" distR="0" wp14:anchorId="0A911C31" wp14:editId="65BA4972">
+            <wp:extent cx="3872865" cy="2118144"/>
+            <wp:effectExtent l="0" t="0" r="0" b="0"/>
             <wp:docPr id="1" name="Imagen 1"/>
             <wp:cNvGraphicFramePr>
               <a:graphicFrameLocks xmlns:a="http://schemas.openxmlformats.org/drawingml/2006/main" noChangeAspect="1"/>
@@ -67,7 +83,7 @@
                   <pic:spPr>
                     <a:xfrm>
                       <a:off x="0" y="0"/>
-                      <a:ext cx="3602387" cy="1649117"/>
+                      <a:ext cx="3899476" cy="2132698"/>
                     </a:xfrm>
                     <a:prstGeom prst="rect">
                       <a:avLst/>
@@ -79,20 +95,41 @@
           </wp:inline>
         </w:drawing>
       </w:r>
-      <w:r>
-        <w:br/>
-      </w:r>
-      <w:r>
-        <w:br/>
-      </w:r>
+    </w:p>
+    <w:p>
+      <w:pPr>
+        <w:pStyle w:val="Prrafodelista"/>
+        <w:numPr>
+          <w:ilvl w:val="0"/>
+          <w:numId w:val="2"/>
+        </w:numPr>
+      </w:pPr>
+      <w:r>
+        <w:t xml:space="preserve">Atributo </w:t>
+      </w:r>
+      <w:r>
+        <w:rPr>
+          <w:b/>
+          <w:bCs/>
+        </w:rPr>
+        <w:t xml:space="preserve">LEGS </w:t>
+      </w:r>
+      <w:r>
+        <w:t>añadir 3 tipos:</w:t>
+      </w:r>
+    </w:p>
+    <w:p>
+      <w:pPr>
+        <w:pStyle w:val="Prrafodelista"/>
+      </w:pPr>
       <w:r>
         <w:rPr>
           <w:noProof/>
         </w:rPr>
         <w:drawing>
-          <wp:inline distT="0" distB="0" distL="0" distR="0" wp14:anchorId="1F96CF8A" wp14:editId="029F463E">
-            <wp:extent cx="3010744" cy="2512612"/>
-            <wp:effectExtent l="0" t="0" r="0" b="2540"/>
+          <wp:inline distT="0" distB="0" distL="0" distR="0" wp14:anchorId="7325C34F" wp14:editId="2EE53695">
+            <wp:extent cx="3935895" cy="1478738"/>
+            <wp:effectExtent l="0" t="0" r="7620" b="7620"/>
             <wp:docPr id="2" name="Imagen 2"/>
             <wp:cNvGraphicFramePr>
               <a:graphicFrameLocks xmlns:a="http://schemas.openxmlformats.org/drawingml/2006/main" noChangeAspect="1"/>
@@ -113,7 +150,7 @@
                   <pic:spPr>
                     <a:xfrm>
                       <a:off x="0" y="0"/>
-                      <a:ext cx="3018089" cy="2518741"/>
+                      <a:ext cx="3951995" cy="1484787"/>
                     </a:xfrm>
                     <a:prstGeom prst="rect">
                       <a:avLst/>
@@ -125,9 +162,6 @@
           </wp:inline>
         </w:drawing>
       </w:r>
-      <w:r>
-        <w:br/>
-      </w:r>
     </w:p>
     <w:p>
       <w:pPr>
@@ -138,7 +172,67 @@
         </w:numPr>
       </w:pPr>
       <w:r>
-        <w:t>Los módulos de contabilidad y compra no están incluidos.</w:t>
+        <w:t xml:space="preserve">Asignar </w:t>
+      </w:r>
+      <w:r>
+        <w:rPr>
+          <w:b/>
+          <w:bCs/>
+        </w:rPr>
+        <w:t xml:space="preserve">VARIANTES </w:t>
+      </w:r>
+      <w:r>
+        <w:t>de patas y ponerle los colores blanco y negro:</w:t>
+      </w:r>
+    </w:p>
+    <w:p>
+      <w:pPr>
+        <w:pStyle w:val="Prrafodelista"/>
+      </w:pPr>
+      <w:r>
+        <w:rPr>
+          <w:noProof/>
+        </w:rPr>
+        <w:drawing>
+          <wp:inline distT="0" distB="0" distL="0" distR="0" wp14:anchorId="0D3A2754" wp14:editId="0FB0C430">
+            <wp:extent cx="3872949" cy="1455089"/>
+            <wp:effectExtent l="0" t="0" r="0" b="0"/>
+            <wp:docPr id="3" name="Imagen 3"/>
+            <wp:cNvGraphicFramePr>
+              <a:graphicFrameLocks xmlns:a="http://schemas.openxmlformats.org/drawingml/2006/main" noChangeAspect="1"/>
+            </wp:cNvGraphicFramePr>
+            <a:graphic xmlns:a="http://schemas.openxmlformats.org/drawingml/2006/main">
+              <a:graphicData uri="http://schemas.openxmlformats.org/drawingml/2006/picture">
+                <pic:pic xmlns:pic="http://schemas.openxmlformats.org/drawingml/2006/picture">
+                  <pic:nvPicPr>
+                    <pic:cNvPr id="1" name=""/>
+                    <pic:cNvPicPr/>
+                  </pic:nvPicPr>
+                  <pic:blipFill>
+                    <a:blip r:embed="rId6"/>
+                    <a:stretch>
+                      <a:fillRect/>
+                    </a:stretch>
+                  </pic:blipFill>
+                  <pic:spPr>
+                    <a:xfrm>
+                      <a:off x="0" y="0"/>
+                      <a:ext cx="3924122" cy="1474315"/>
+                    </a:xfrm>
+                    <a:prstGeom prst="rect">
+                      <a:avLst/>
+                    </a:prstGeom>
+                  </pic:spPr>
+                </pic:pic>
+              </a:graphicData>
+            </a:graphic>
+          </wp:inline>
+        </w:drawing>
+      </w:r>
+    </w:p>
+    <w:p>
+      <w:r>
+        <w:br w:type="page"/>
       </w:r>
     </w:p>
     <w:p>
@@ -150,17 +244,53 @@
         </w:numPr>
       </w:pPr>
       <w:r>
-        <w:t>Versión de Odoo:</w:t>
+        <w:lastRenderedPageBreak/>
+        <w:t xml:space="preserve">Asignar </w:t>
+      </w:r>
+      <w:r>
+        <w:rPr>
+          <w:b/>
+          <w:bCs/>
+        </w:rPr>
+        <w:t>VARIANTES DE REFERENCIA INTERNA</w:t>
+      </w:r>
+      <w:r>
+        <w:t>:</w:t>
       </w:r>
       <w:r>
         <w:br/>
       </w:r>
       <w:r>
+        <w:rPr>
+          <w:b/>
+          <w:bCs/>
+        </w:rPr>
+        <w:t>NOTA: HE HECHO LOS CAMBIOS CON EL USUARIO DEFAULT MITCHELL ADMIN.</w:t>
+      </w:r>
+      <w:r>
+        <w:t xml:space="preserve"> </w:t>
+      </w:r>
+      <w:r>
+        <w:rPr>
+          <w:b/>
+          <w:bCs/>
+        </w:rPr>
+        <w:t>HE PUESTO EL TERMINAL PARA QUE SE VEA MI NOMBRE.</w:t>
+      </w:r>
+    </w:p>
+    <w:p>
+      <w:pPr>
+        <w:ind w:left="708"/>
+      </w:pPr>
+      <w:r>
+        <w:rPr>
+          <w:noProof/>
+        </w:rPr>
         <w:drawing>
-          <wp:inline distT="0" distB="0" distL="0" distR="0" wp14:anchorId="76FE4955" wp14:editId="145041B6">
-            <wp:extent cx="3591426" cy="600159"/>
-            <wp:effectExtent l="0" t="0" r="0" b="9525"/>
-            <wp:docPr id="3" name="Imagen 3"/>
+          <wp:inline distT="0" distB="0" distL="0" distR="0" wp14:anchorId="00BC8C9D" wp14:editId="7C14DF44">
+            <wp:extent cx="4819322" cy="5200153"/>
+            <wp:effectExtent l="0" t="0" r="635" b="635"/>
+            <wp:docPr id="6" name="Imagen 6"/>
             <wp:cNvGraphicFramePr>
               <a:graphicFrameLocks xmlns:a="http://schemas.openxmlformats.org/drawingml/2006/main" noChangeAspect="1"/>
             </wp:cNvGraphicFramePr>
@@ -180,7 +310,7 @@
                   <pic:spPr>
                     <a:xfrm>
                       <a:off x="0" y="0"/>
-                      <a:ext cx="3591426" cy="600159"/>
+                      <a:ext cx="4820372" cy="5201286"/>
                     </a:xfrm>
                     <a:prstGeom prst="rect">
                       <a:avLst/>
@@ -202,44 +332,32 @@
         </w:numPr>
       </w:pPr>
       <w:r>
-        <w:t>El periodo de prueba de Odoo son de 15 días.</w:t>
-      </w:r>
-    </w:p>
-    <w:p>
-      <w:pPr>
-        <w:pStyle w:val="Prrafodelista"/>
-        <w:numPr>
-          <w:ilvl w:val="0"/>
-          <w:numId w:val="2"/>
-        </w:numPr>
-      </w:pPr>
-      <w:r>
-        <w:t>Precio suscripción: 63,54€</w:t>
-      </w:r>
-    </w:p>
-    <w:p>
-      <w:pPr>
-        <w:pStyle w:val="Ttulo1"/>
-        <w:numPr>
-          <w:ilvl w:val="0"/>
-          <w:numId w:val="1"/>
-        </w:numPr>
-      </w:pPr>
-      <w:r>
-        <w:t>Configurar idiomas.</w:t>
-      </w:r>
-    </w:p>
-    <w:p>
-      <w:r>
-        <w:t xml:space="preserve">Accediendo a la configuración podemos encontrar el apartado de idiomas donde introducimos los 2 nuevos. </w:t>
-      </w:r>
-    </w:p>
-    <w:p>
-      <w:r>
+        <w:t xml:space="preserve">Asignar </w:t>
+      </w:r>
+      <w:r>
+        <w:rPr>
+          <w:b/>
+          <w:bCs/>
+        </w:rPr>
+        <w:t>SOBREPRECIOS</w:t>
+      </w:r>
+      <w:r>
+        <w:t xml:space="preserve"> a las patas:</w:t>
+      </w:r>
+    </w:p>
+    <w:p>
+      <w:pPr>
+        <w:pStyle w:val="Prrafodelista"/>
+      </w:pPr>
+      <w:r>
+        <w:rPr>
+          <w:noProof/>
+          <w:vertAlign w:val="superscript"/>
+        </w:rPr>
         <w:drawing>
-          <wp:inline distT="0" distB="0" distL="0" distR="0" wp14:anchorId="623FD219" wp14:editId="443A96E1">
-            <wp:extent cx="1533468" cy="596348"/>
-            <wp:effectExtent l="0" t="0" r="0" b="0"/>
+          <wp:inline distT="0" distB="0" distL="0" distR="0" wp14:anchorId="72B3DFE0" wp14:editId="5ABC3922">
+            <wp:extent cx="4546809" cy="1423284"/>
+            <wp:effectExtent l="0" t="0" r="6350" b="5715"/>
             <wp:docPr id="4" name="Imagen 4"/>
             <wp:cNvGraphicFramePr>
               <a:graphicFrameLocks xmlns:a="http://schemas.openxmlformats.org/drawingml/2006/main" noChangeAspect="1"/>
@@ -260,7 +378,7 @@
                   <pic:spPr>
                     <a:xfrm>
                       <a:off x="0" y="0"/>
-                      <a:ext cx="1539676" cy="598762"/>
+                      <a:ext cx="4606312" cy="1441910"/>
                     </a:xfrm>
                     <a:prstGeom prst="rect">
                       <a:avLst/>
@@ -274,24 +392,48 @@
       </w:r>
     </w:p>
     <w:p>
-      <w:pPr>
-        <w:pStyle w:val="Ttulo1"/>
+      <w:r>
+        <w:br w:type="page"/>
+      </w:r>
+    </w:p>
+    <w:p>
+      <w:pPr>
+        <w:pStyle w:val="Prrafodelista"/>
         <w:numPr>
           <w:ilvl w:val="0"/>
-          <w:numId w:val="1"/>
+          <w:numId w:val="2"/>
         </w:numPr>
       </w:pPr>
       <w:r>
         <w:lastRenderedPageBreak/>
-        <w:t>Configurar usuarios.</w:t>
-      </w:r>
-    </w:p>
-    <w:p>
-      <w:r>
+        <w:t xml:space="preserve">Asignar </w:t>
+      </w:r>
+      <w:r>
+        <w:rPr>
+          <w:b/>
+          <w:bCs/>
+        </w:rPr>
+        <w:t>CANTIDADES A MANO</w:t>
+      </w:r>
+      <w:r>
+        <w:t xml:space="preserve"> entre 15 y 40:</w:t>
+      </w:r>
+    </w:p>
+    <w:p>
+      <w:pPr>
+        <w:pStyle w:val="Prrafodelista"/>
+        <w:rPr>
+          <w:u w:val="single"/>
+        </w:rPr>
+      </w:pPr>
+      <w:r>
+        <w:rPr>
+          <w:noProof/>
+        </w:rPr>
         <w:drawing>
-          <wp:inline distT="0" distB="0" distL="0" distR="0" wp14:anchorId="30DFB00E" wp14:editId="5D7CCBD0">
-            <wp:extent cx="5400040" cy="806450"/>
-            <wp:effectExtent l="0" t="0" r="0" b="0"/>
+          <wp:inline distT="0" distB="0" distL="0" distR="0" wp14:anchorId="3C03D09D" wp14:editId="30979075">
+            <wp:extent cx="5400040" cy="1769745"/>
+            <wp:effectExtent l="0" t="0" r="0" b="1905"/>
             <wp:docPr id="5" name="Imagen 5"/>
             <wp:cNvGraphicFramePr>
               <a:graphicFrameLocks xmlns:a="http://schemas.openxmlformats.org/drawingml/2006/main" noChangeAspect="1"/>
@@ -312,7 +454,7 @@
                   <pic:spPr>
                     <a:xfrm>
                       <a:off x="0" y="0"/>
-                      <a:ext cx="5400040" cy="806450"/>
+                      <a:ext cx="5400040" cy="1769745"/>
                     </a:xfrm>
                     <a:prstGeom prst="rect">
                       <a:avLst/>
@@ -328,18 +470,721 @@
     <w:p>
       <w:pPr>
         <w:pStyle w:val="Ttulo1"/>
+      </w:pPr>
+      <w:r>
+        <w:t>Lista de precios:</w:t>
+      </w:r>
+    </w:p>
+    <w:p>
+      <w:pPr>
+        <w:pStyle w:val="Prrafodelista"/>
         <w:numPr>
           <w:ilvl w:val="0"/>
-          <w:numId w:val="1"/>
+          <w:numId w:val="2"/>
         </w:numPr>
       </w:pPr>
       <w:r>
-        <w:t>Ca</w:t>
-      </w:r>
-      <w:r>
-        <w:tab/>
-        <w:t>rgar datos de ejemplo.</w:t>
-      </w:r>
+        <w:t xml:space="preserve">Configurar </w:t>
+      </w:r>
+      <w:r>
+        <w:rPr>
+          <w:b/>
+          <w:bCs/>
+        </w:rPr>
+        <w:t>LISTA DE PRECIOS</w:t>
+      </w:r>
+      <w:r>
+        <w:t>:</w:t>
+      </w:r>
+    </w:p>
+    <w:p>
+      <w:pPr>
+        <w:pStyle w:val="Prrafodelista"/>
+      </w:pPr>
+      <w:r>
+        <w:rPr>
+          <w:noProof/>
+        </w:rPr>
+        <w:drawing>
+          <wp:inline distT="0" distB="0" distL="0" distR="0" wp14:anchorId="3D6D77DE" wp14:editId="24475F9B">
+            <wp:extent cx="4042841" cy="4110824"/>
+            <wp:effectExtent l="0" t="0" r="0" b="4445"/>
+            <wp:docPr id="7" name="Imagen 7"/>
+            <wp:cNvGraphicFramePr>
+              <a:graphicFrameLocks xmlns:a="http://schemas.openxmlformats.org/drawingml/2006/main" noChangeAspect="1"/>
+            </wp:cNvGraphicFramePr>
+            <a:graphic xmlns:a="http://schemas.openxmlformats.org/drawingml/2006/main">
+              <a:graphicData uri="http://schemas.openxmlformats.org/drawingml/2006/picture">
+                <pic:pic xmlns:pic="http://schemas.openxmlformats.org/drawingml/2006/picture">
+                  <pic:nvPicPr>
+                    <pic:cNvPr id="1" name=""/>
+                    <pic:cNvPicPr/>
+                  </pic:nvPicPr>
+                  <pic:blipFill>
+                    <a:blip r:embed="rId10"/>
+                    <a:stretch>
+                      <a:fillRect/>
+                    </a:stretch>
+                  </pic:blipFill>
+                  <pic:spPr>
+                    <a:xfrm>
+                      <a:off x="0" y="0"/>
+                      <a:ext cx="4045307" cy="4113331"/>
+                    </a:xfrm>
+                    <a:prstGeom prst="rect">
+                      <a:avLst/>
+                    </a:prstGeom>
+                  </pic:spPr>
+                </pic:pic>
+              </a:graphicData>
+            </a:graphic>
+          </wp:inline>
+        </w:drawing>
+      </w:r>
+    </w:p>
+    <w:p>
+      <w:pPr>
+        <w:pStyle w:val="Prrafodelista"/>
+        <w:numPr>
+          <w:ilvl w:val="0"/>
+          <w:numId w:val="2"/>
+        </w:numPr>
+      </w:pPr>
+      <w:r>
+        <w:t xml:space="preserve">Crear lista de precios </w:t>
+      </w:r>
+      <w:r>
+        <w:rPr>
+          <w:b/>
+          <w:bCs/>
+        </w:rPr>
+        <w:t>BONOS CLIENTES DE OFICINA</w:t>
+      </w:r>
+      <w:r>
+        <w:t>:</w:t>
+      </w:r>
+    </w:p>
+    <w:p>
+      <w:pPr>
+        <w:pStyle w:val="Prrafodelista"/>
+      </w:pPr>
+      <w:r>
+        <w:rPr>
+          <w:noProof/>
+        </w:rPr>
+        <w:drawing>
+          <wp:inline distT="0" distB="0" distL="0" distR="0" wp14:anchorId="4B1379EA" wp14:editId="2B3E30A7">
+            <wp:extent cx="3450866" cy="1985140"/>
+            <wp:effectExtent l="0" t="0" r="0" b="0"/>
+            <wp:docPr id="8" name="Imagen 8"/>
+            <wp:cNvGraphicFramePr>
+              <a:graphicFrameLocks xmlns:a="http://schemas.openxmlformats.org/drawingml/2006/main" noChangeAspect="1"/>
+            </wp:cNvGraphicFramePr>
+            <a:graphic xmlns:a="http://schemas.openxmlformats.org/drawingml/2006/main">
+              <a:graphicData uri="http://schemas.openxmlformats.org/drawingml/2006/picture">
+                <pic:pic xmlns:pic="http://schemas.openxmlformats.org/drawingml/2006/picture">
+                  <pic:nvPicPr>
+                    <pic:cNvPr id="1" name=""/>
+                    <pic:cNvPicPr/>
+                  </pic:nvPicPr>
+                  <pic:blipFill>
+                    <a:blip r:embed="rId11"/>
+                    <a:stretch>
+                      <a:fillRect/>
+                    </a:stretch>
+                  </pic:blipFill>
+                  <pic:spPr>
+                    <a:xfrm>
+                      <a:off x="0" y="0"/>
+                      <a:ext cx="3471560" cy="1997044"/>
+                    </a:xfrm>
+                    <a:prstGeom prst="rect">
+                      <a:avLst/>
+                    </a:prstGeom>
+                  </pic:spPr>
+                </pic:pic>
+              </a:graphicData>
+            </a:graphic>
+          </wp:inline>
+        </w:drawing>
+      </w:r>
+    </w:p>
+    <w:p>
+      <w:pPr>
+        <w:pStyle w:val="Prrafodelista"/>
+        <w:numPr>
+          <w:ilvl w:val="0"/>
+          <w:numId w:val="2"/>
+        </w:numPr>
+      </w:pPr>
+      <w:r>
+        <w:lastRenderedPageBreak/>
+        <w:t xml:space="preserve">Asignar </w:t>
+      </w:r>
+      <w:r>
+        <w:rPr>
+          <w:b/>
+          <w:bCs/>
+        </w:rPr>
+        <w:t>DESCUENTOS DE</w:t>
+      </w:r>
+      <w:r>
+        <w:t xml:space="preserve"> </w:t>
+      </w:r>
+      <w:r>
+        <w:rPr>
+          <w:b/>
+          <w:bCs/>
+        </w:rPr>
+        <w:t>5 y 10 %</w:t>
+      </w:r>
+      <w:r>
+        <w:t>:</w:t>
+      </w:r>
+    </w:p>
+    <w:p>
+      <w:pPr>
+        <w:pStyle w:val="Prrafodelista"/>
+      </w:pPr>
+      <w:r>
+        <w:rPr>
+          <w:noProof/>
+        </w:rPr>
+        <w:drawing>
+          <wp:inline distT="0" distB="0" distL="0" distR="0" wp14:anchorId="39DA5F9C" wp14:editId="2C77072C">
+            <wp:extent cx="3596697" cy="1351722"/>
+            <wp:effectExtent l="0" t="0" r="3810" b="1270"/>
+            <wp:docPr id="9" name="Imagen 9"/>
+            <wp:cNvGraphicFramePr>
+              <a:graphicFrameLocks xmlns:a="http://schemas.openxmlformats.org/drawingml/2006/main" noChangeAspect="1"/>
+            </wp:cNvGraphicFramePr>
+            <a:graphic xmlns:a="http://schemas.openxmlformats.org/drawingml/2006/main">
+              <a:graphicData uri="http://schemas.openxmlformats.org/drawingml/2006/picture">
+                <pic:pic xmlns:pic="http://schemas.openxmlformats.org/drawingml/2006/picture">
+                  <pic:nvPicPr>
+                    <pic:cNvPr id="1" name=""/>
+                    <pic:cNvPicPr/>
+                  </pic:nvPicPr>
+                  <pic:blipFill>
+                    <a:blip r:embed="rId12"/>
+                    <a:stretch>
+                      <a:fillRect/>
+                    </a:stretch>
+                  </pic:blipFill>
+                  <pic:spPr>
+                    <a:xfrm>
+                      <a:off x="0" y="0"/>
+                      <a:ext cx="3612507" cy="1357664"/>
+                    </a:xfrm>
+                    <a:prstGeom prst="rect">
+                      <a:avLst/>
+                    </a:prstGeom>
+                  </pic:spPr>
+                </pic:pic>
+              </a:graphicData>
+            </a:graphic>
+          </wp:inline>
+        </w:drawing>
+      </w:r>
+    </w:p>
+    <w:p>
+      <w:pPr>
+        <w:pStyle w:val="Prrafodelista"/>
+        <w:numPr>
+          <w:ilvl w:val="0"/>
+          <w:numId w:val="2"/>
+        </w:numPr>
+      </w:pPr>
+      <w:r>
+        <w:t xml:space="preserve">Asignar lista de precios a </w:t>
+      </w:r>
+      <w:r>
+        <w:rPr>
+          <w:b/>
+          <w:bCs/>
+        </w:rPr>
+        <w:t>WOOD CORNER</w:t>
+      </w:r>
+      <w:r>
+        <w:t>:</w:t>
+      </w:r>
+    </w:p>
+    <w:p>
+      <w:pPr>
+        <w:pStyle w:val="Prrafodelista"/>
+      </w:pPr>
+      <w:r>
+        <w:rPr>
+          <w:noProof/>
+        </w:rPr>
+        <w:drawing>
+          <wp:inline distT="0" distB="0" distL="0" distR="0" wp14:anchorId="20630667" wp14:editId="7CA5F020">
+            <wp:extent cx="2584174" cy="3169605"/>
+            <wp:effectExtent l="0" t="0" r="6985" b="0"/>
+            <wp:docPr id="10" name="Imagen 10"/>
+            <wp:cNvGraphicFramePr>
+              <a:graphicFrameLocks xmlns:a="http://schemas.openxmlformats.org/drawingml/2006/main" noChangeAspect="1"/>
+            </wp:cNvGraphicFramePr>
+            <a:graphic xmlns:a="http://schemas.openxmlformats.org/drawingml/2006/main">
+              <a:graphicData uri="http://schemas.openxmlformats.org/drawingml/2006/picture">
+                <pic:pic xmlns:pic="http://schemas.openxmlformats.org/drawingml/2006/picture">
+                  <pic:nvPicPr>
+                    <pic:cNvPr id="1" name=""/>
+                    <pic:cNvPicPr/>
+                  </pic:nvPicPr>
+                  <pic:blipFill>
+                    <a:blip r:embed="rId13"/>
+                    <a:stretch>
+                      <a:fillRect/>
+                    </a:stretch>
+                  </pic:blipFill>
+                  <pic:spPr>
+                    <a:xfrm>
+                      <a:off x="0" y="0"/>
+                      <a:ext cx="2590382" cy="3177219"/>
+                    </a:xfrm>
+                    <a:prstGeom prst="rect">
+                      <a:avLst/>
+                    </a:prstGeom>
+                  </pic:spPr>
+                </pic:pic>
+              </a:graphicData>
+            </a:graphic>
+          </wp:inline>
+        </w:drawing>
+      </w:r>
+    </w:p>
+    <w:p>
+      <w:pPr>
+        <w:pStyle w:val="Prrafodelista"/>
+        <w:rPr>
+          <w:b/>
+          <w:bCs/>
+        </w:rPr>
+      </w:pPr>
+      <w:r>
+        <w:rPr>
+          <w:b/>
+          <w:bCs/>
+        </w:rPr>
+        <w:t xml:space="preserve">Nota: Si no funciona y nos salta un error que nos dice algo como “No </w:t>
+      </w:r>
+      <w:proofErr w:type="spellStart"/>
+      <w:r>
+        <w:rPr>
+          <w:b/>
+          <w:bCs/>
+        </w:rPr>
+        <w:t>account</w:t>
+      </w:r>
+      <w:proofErr w:type="spellEnd"/>
+      <w:r>
+        <w:rPr>
+          <w:b/>
+          <w:bCs/>
+        </w:rPr>
+        <w:t xml:space="preserve"> </w:t>
+      </w:r>
+      <w:proofErr w:type="spellStart"/>
+      <w:r>
+        <w:rPr>
+          <w:b/>
+          <w:bCs/>
+        </w:rPr>
+        <w:t>payable</w:t>
+      </w:r>
+      <w:proofErr w:type="spellEnd"/>
+      <w:r>
+        <w:rPr>
+          <w:b/>
+          <w:bCs/>
+        </w:rPr>
+        <w:t>/</w:t>
+      </w:r>
+      <w:proofErr w:type="spellStart"/>
+      <w:r>
+        <w:rPr>
+          <w:b/>
+          <w:bCs/>
+        </w:rPr>
+        <w:t>receibable</w:t>
+      </w:r>
+      <w:proofErr w:type="spellEnd"/>
+      <w:r>
+        <w:rPr>
+          <w:b/>
+          <w:bCs/>
+        </w:rPr>
+        <w:t>”, tenemos que ir a la configuración de “</w:t>
+      </w:r>
+      <w:proofErr w:type="spellStart"/>
+      <w:r>
+        <w:rPr>
+          <w:b/>
+          <w:bCs/>
+        </w:rPr>
+        <w:t>Invoicing</w:t>
+      </w:r>
+      <w:proofErr w:type="spellEnd"/>
+      <w:r>
+        <w:rPr>
+          <w:b/>
+          <w:bCs/>
+        </w:rPr>
+        <w:t>” y poner la lista de prueba en el desplegable “</w:t>
+      </w:r>
+      <w:proofErr w:type="spellStart"/>
+      <w:r>
+        <w:rPr>
+          <w:b/>
+          <w:bCs/>
+        </w:rPr>
+        <w:t>Package</w:t>
+      </w:r>
+      <w:proofErr w:type="spellEnd"/>
+      <w:r>
+        <w:rPr>
+          <w:b/>
+          <w:bCs/>
+        </w:rPr>
+        <w:t>”.</w:t>
+      </w:r>
+    </w:p>
+    <w:p>
+      <w:pPr>
+        <w:pStyle w:val="Prrafodelista"/>
+        <w:rPr>
+          <w:b/>
+          <w:bCs/>
+        </w:rPr>
+      </w:pPr>
+      <w:r>
+        <w:rPr>
+          <w:b/>
+          <w:bCs/>
+          <w:noProof/>
+        </w:rPr>
+        <w:drawing>
+          <wp:inline distT="0" distB="0" distL="0" distR="0" wp14:anchorId="5AFBCCE4" wp14:editId="578B20AC">
+            <wp:extent cx="3664915" cy="1054999"/>
+            <wp:effectExtent l="0" t="0" r="0" b="0"/>
+            <wp:docPr id="11" name="Imagen 11"/>
+            <wp:cNvGraphicFramePr>
+              <a:graphicFrameLocks xmlns:a="http://schemas.openxmlformats.org/drawingml/2006/main" noChangeAspect="1"/>
+            </wp:cNvGraphicFramePr>
+            <a:graphic xmlns:a="http://schemas.openxmlformats.org/drawingml/2006/main">
+              <a:graphicData uri="http://schemas.openxmlformats.org/drawingml/2006/picture">
+                <pic:pic xmlns:pic="http://schemas.openxmlformats.org/drawingml/2006/picture">
+                  <pic:nvPicPr>
+                    <pic:cNvPr id="1" name=""/>
+                    <pic:cNvPicPr/>
+                  </pic:nvPicPr>
+                  <pic:blipFill>
+                    <a:blip r:embed="rId14"/>
+                    <a:stretch>
+                      <a:fillRect/>
+                    </a:stretch>
+                  </pic:blipFill>
+                  <pic:spPr>
+                    <a:xfrm>
+                      <a:off x="0" y="0"/>
+                      <a:ext cx="3678560" cy="1058927"/>
+                    </a:xfrm>
+                    <a:prstGeom prst="rect">
+                      <a:avLst/>
+                    </a:prstGeom>
+                  </pic:spPr>
+                </pic:pic>
+              </a:graphicData>
+            </a:graphic>
+          </wp:inline>
+        </w:drawing>
+      </w:r>
+    </w:p>
+    <w:p>
+      <w:pPr>
+        <w:pStyle w:val="Prrafodelista"/>
+        <w:rPr>
+          <w:b/>
+          <w:bCs/>
+        </w:rPr>
+      </w:pPr>
+    </w:p>
+    <w:p>
+      <w:pPr>
+        <w:pStyle w:val="Prrafodelista"/>
+        <w:numPr>
+          <w:ilvl w:val="0"/>
+          <w:numId w:val="2"/>
+        </w:numPr>
+      </w:pPr>
+      <w:r>
+        <w:t xml:space="preserve">Crear </w:t>
+      </w:r>
+      <w:r>
+        <w:rPr>
+          <w:b/>
+          <w:bCs/>
+        </w:rPr>
+        <w:t xml:space="preserve">2 PRESUPUESTOS </w:t>
+      </w:r>
+      <w:r>
+        <w:t>al anterior usuario de 4 y 8 unidades:</w:t>
+      </w:r>
+      <w:r>
+        <w:br/>
+      </w:r>
+      <w:r>
+        <w:rPr>
+          <w:noProof/>
+        </w:rPr>
+        <w:drawing>
+          <wp:inline distT="0" distB="0" distL="0" distR="0" wp14:anchorId="141C65AD" wp14:editId="1FDD42F8">
+            <wp:extent cx="3719879" cy="1982419"/>
+            <wp:effectExtent l="0" t="0" r="0" b="0"/>
+            <wp:docPr id="12" name="Imagen 12"/>
+            <wp:cNvGraphicFramePr>
+              <a:graphicFrameLocks xmlns:a="http://schemas.openxmlformats.org/drawingml/2006/main" noChangeAspect="1"/>
+            </wp:cNvGraphicFramePr>
+            <a:graphic xmlns:a="http://schemas.openxmlformats.org/drawingml/2006/main">
+              <a:graphicData uri="http://schemas.openxmlformats.org/drawingml/2006/picture">
+                <pic:pic xmlns:pic="http://schemas.openxmlformats.org/drawingml/2006/picture">
+                  <pic:nvPicPr>
+                    <pic:cNvPr id="1" name=""/>
+                    <pic:cNvPicPr/>
+                  </pic:nvPicPr>
+                  <pic:blipFill>
+                    <a:blip r:embed="rId15"/>
+                    <a:stretch>
+                      <a:fillRect/>
+                    </a:stretch>
+                  </pic:blipFill>
+                  <pic:spPr>
+                    <a:xfrm>
+                      <a:off x="0" y="0"/>
+                      <a:ext cx="3725287" cy="1985301"/>
+                    </a:xfrm>
+                    <a:prstGeom prst="rect">
+                      <a:avLst/>
+                    </a:prstGeom>
+                  </pic:spPr>
+                </pic:pic>
+              </a:graphicData>
+            </a:graphic>
+          </wp:inline>
+        </w:drawing>
+      </w:r>
+    </w:p>
+    <w:p>
+      <w:pPr>
+        <w:pStyle w:val="Prrafodelista"/>
+      </w:pPr>
+      <w:r>
+        <w:rPr>
+          <w:noProof/>
+        </w:rPr>
+        <w:lastRenderedPageBreak/>
+        <w:drawing>
+          <wp:inline distT="0" distB="0" distL="0" distR="0" wp14:anchorId="43F95845" wp14:editId="5DE0C658">
+            <wp:extent cx="4295838" cy="2128723"/>
+            <wp:effectExtent l="0" t="0" r="0" b="5080"/>
+            <wp:docPr id="13" name="Imagen 13"/>
+            <wp:cNvGraphicFramePr>
+              <a:graphicFrameLocks xmlns:a="http://schemas.openxmlformats.org/drawingml/2006/main" noChangeAspect="1"/>
+            </wp:cNvGraphicFramePr>
+            <a:graphic xmlns:a="http://schemas.openxmlformats.org/drawingml/2006/main">
+              <a:graphicData uri="http://schemas.openxmlformats.org/drawingml/2006/picture">
+                <pic:pic xmlns:pic="http://schemas.openxmlformats.org/drawingml/2006/picture">
+                  <pic:nvPicPr>
+                    <pic:cNvPr id="1" name=""/>
+                    <pic:cNvPicPr/>
+                  </pic:nvPicPr>
+                  <pic:blipFill>
+                    <a:blip r:embed="rId16"/>
+                    <a:stretch>
+                      <a:fillRect/>
+                    </a:stretch>
+                  </pic:blipFill>
+                  <pic:spPr>
+                    <a:xfrm>
+                      <a:off x="0" y="0"/>
+                      <a:ext cx="4303297" cy="2132419"/>
+                    </a:xfrm>
+                    <a:prstGeom prst="rect">
+                      <a:avLst/>
+                    </a:prstGeom>
+                  </pic:spPr>
+                </pic:pic>
+              </a:graphicData>
+            </a:graphic>
+          </wp:inline>
+        </w:drawing>
+      </w:r>
+    </w:p>
+    <w:p>
+      <w:pPr>
+        <w:pStyle w:val="Prrafodelista"/>
+      </w:pPr>
+    </w:p>
+    <w:p>
+      <w:pPr>
+        <w:pStyle w:val="Ttulo1"/>
+      </w:pPr>
+      <w:r>
+        <w:t xml:space="preserve">Importar </w:t>
+      </w:r>
+      <w:r>
+        <w:t>productos</w:t>
+      </w:r>
+      <w:r>
+        <w:t>:</w:t>
+      </w:r>
+    </w:p>
+    <w:p>
+      <w:pPr>
+        <w:pStyle w:val="Prrafodelista"/>
+        <w:numPr>
+          <w:ilvl w:val="0"/>
+          <w:numId w:val="2"/>
+        </w:numPr>
+        <w:rPr>
+          <w:noProof/>
+        </w:rPr>
+      </w:pPr>
+      <w:r>
+        <w:rPr>
+          <w:noProof/>
+        </w:rPr>
+        <w:t>Importación de 2 objetos sin atributos:</w:t>
+      </w:r>
+    </w:p>
+    <w:p>
+      <w:pPr>
+        <w:pStyle w:val="Prrafodelista"/>
+        <w:rPr>
+          <w:noProof/>
+        </w:rPr>
+      </w:pPr>
+      <w:r>
+        <w:rPr>
+          <w:noProof/>
+        </w:rPr>
+        <w:drawing>
+          <wp:inline distT="0" distB="0" distL="0" distR="0" wp14:anchorId="15DB1FDB" wp14:editId="550BEA35">
+            <wp:extent cx="5400040" cy="1443355"/>
+            <wp:effectExtent l="0" t="0" r="0" b="4445"/>
+            <wp:docPr id="15" name="Imagen 15"/>
+            <wp:cNvGraphicFramePr>
+              <a:graphicFrameLocks xmlns:a="http://schemas.openxmlformats.org/drawingml/2006/main" noChangeAspect="1"/>
+            </wp:cNvGraphicFramePr>
+            <a:graphic xmlns:a="http://schemas.openxmlformats.org/drawingml/2006/main">
+              <a:graphicData uri="http://schemas.openxmlformats.org/drawingml/2006/picture">
+                <pic:pic xmlns:pic="http://schemas.openxmlformats.org/drawingml/2006/picture">
+                  <pic:nvPicPr>
+                    <pic:cNvPr id="1" name=""/>
+                    <pic:cNvPicPr/>
+                  </pic:nvPicPr>
+                  <pic:blipFill>
+                    <a:blip r:embed="rId17"/>
+                    <a:stretch>
+                      <a:fillRect/>
+                    </a:stretch>
+                  </pic:blipFill>
+                  <pic:spPr>
+                    <a:xfrm>
+                      <a:off x="0" y="0"/>
+                      <a:ext cx="5400040" cy="1443355"/>
+                    </a:xfrm>
+                    <a:prstGeom prst="rect">
+                      <a:avLst/>
+                    </a:prstGeom>
+                  </pic:spPr>
+                </pic:pic>
+              </a:graphicData>
+            </a:graphic>
+          </wp:inline>
+        </w:drawing>
+      </w:r>
+      <w:r>
+        <w:rPr>
+          <w:noProof/>
+        </w:rPr>
+        <w:br/>
+      </w:r>
+    </w:p>
+    <w:p>
+      <w:pPr>
+        <w:pStyle w:val="Prrafodelista"/>
+        <w:rPr>
+          <w:noProof/>
+        </w:rPr>
+      </w:pPr>
+      <w:r>
+        <w:rPr>
+          <w:noProof/>
+        </w:rPr>
+        <w:drawing>
+          <wp:inline distT="0" distB="0" distL="0" distR="0" wp14:anchorId="5ABE321E" wp14:editId="018B3817">
+            <wp:extent cx="5057910" cy="1931213"/>
+            <wp:effectExtent l="0" t="0" r="0" b="0"/>
+            <wp:docPr id="16" name="Imagen 16"/>
+            <wp:cNvGraphicFramePr>
+              <a:graphicFrameLocks xmlns:a="http://schemas.openxmlformats.org/drawingml/2006/main" noChangeAspect="1"/>
+            </wp:cNvGraphicFramePr>
+            <a:graphic xmlns:a="http://schemas.openxmlformats.org/drawingml/2006/main">
+              <a:graphicData uri="http://schemas.openxmlformats.org/drawingml/2006/picture">
+                <pic:pic xmlns:pic="http://schemas.openxmlformats.org/drawingml/2006/picture">
+                  <pic:nvPicPr>
+                    <pic:cNvPr id="1" name=""/>
+                    <pic:cNvPicPr/>
+                  </pic:nvPicPr>
+                  <pic:blipFill>
+                    <a:blip r:embed="rId18"/>
+                    <a:stretch>
+                      <a:fillRect/>
+                    </a:stretch>
+                  </pic:blipFill>
+                  <pic:spPr>
+                    <a:xfrm>
+                      <a:off x="0" y="0"/>
+                      <a:ext cx="5076449" cy="1938292"/>
+                    </a:xfrm>
+                    <a:prstGeom prst="rect">
+                      <a:avLst/>
+                    </a:prstGeom>
+                  </pic:spPr>
+                </pic:pic>
+              </a:graphicData>
+            </a:graphic>
+          </wp:inline>
+        </w:drawing>
+      </w:r>
+    </w:p>
+    <w:p>
+      <w:pPr>
+        <w:pStyle w:val="Prrafodelista"/>
+        <w:numPr>
+          <w:ilvl w:val="0"/>
+          <w:numId w:val="2"/>
+        </w:numPr>
+        <w:rPr>
+          <w:noProof/>
+        </w:rPr>
+      </w:pPr>
+      <w:r>
+        <w:rPr>
+          <w:noProof/>
+        </w:rPr>
+        <w:t>Importación objeto con atributos:</w:t>
+      </w:r>
+    </w:p>
+    <w:p>
+      <w:pPr>
+        <w:pStyle w:val="Prrafodelista"/>
+        <w:rPr>
+          <w:noProof/>
+        </w:rPr>
+      </w:pPr>
     </w:p>
     <w:p/>
     <w:sectPr>
@@ -355,100 +1200,10 @@
 <file path=word/numbering.xml><?xml version="1.0" encoding="utf-8"?>
 <w:numbering xmlns:wpc="http://schemas.microsoft.com/office/word/2010/wordprocessingCanvas" xmlns:cx="http://schemas.microsoft.com/office/drawing/2014/chartex" xmlns:cx1="http://schemas.microsoft.com/office/drawing/2015/9/8/chartex" xmlns:cx2="http://schemas.microsoft.com/office/drawing/2015/10/21/chartex" xmlns:cx3="http://schemas.microsoft.com/office/drawing/2016/5/9/chartex" xmlns:cx4="http://schemas.microsoft.com/office/drawing/2016/5/10/chartex" xmlns:cx5="http://schemas.microsoft.com/office/drawing/2016/5/11/chartex" xmlns:cx6="http://schemas.microsoft.com/office/drawing/2016/5/12/chartex" xmlns:cx7="http://schemas.microsoft.com/office/drawing/2016/5/13/chartex" xmlns:cx8="http://schemas.microsoft.com/office/drawing/2016/5/14/chartex" xmlns:mc="http://schemas.openxmlformats.org/markup-compatibility/2006" xmlns:aink="http://schemas.microsoft.com/office/drawing/2016/ink" xmlns:am3d="http://schemas.microsoft.com/office/drawing/2017/model3d" xmlns:o="urn:schemas-microsoft-com:office:office" xmlns:r="http://schemas.openxmlformats.org/officeDocument/2006/relationships" xmlns:m="http://schemas.openxmlformats.org/officeDocument/2006/math" xmlns:v="urn:schemas-microsoft-com:vml" xmlns:wp14="http://schemas.microsoft.com/office/word/2010/wordprocessingDrawing" xmlns:wp="http://schemas.openxmlformats.org/drawingml/2006/wordprocessingDrawing" xmlns:w10="urn:schemas-microsoft-com:office:word" xmlns:w="http://schemas.openxmlformats.org/wordprocessingml/2006/main" xmlns:w14="http://schemas.microsoft.com/office/word/2010/wordml" xmlns:w15="http://schemas.microsoft.com/office/word/2012/wordml" xmlns:w16cex="http://schemas.microsoft.com/office/word/2018/wordml/cex" xmlns:w16cid="http://schemas.microsoft.com/office/word/2016/wordml/cid" xmlns:w16="http://schemas.microsoft.com/office/word/2018/wordml" xmlns:w16sdtdh="http://schemas.microsoft.com/office/word/2020/wordml/sdtdatahash" xmlns:w16se="http://schemas.microsoft.com/office/word/2015/wordml/symex" xmlns:wpg="http://schemas.microsoft.com/office/word/2010/wordprocessingGroup" xmlns:wpi="http://schemas.microsoft.com/office/word/2010/wordprocessingInk" xmlns:wne="http://schemas.microsoft.com/office/word/2006/wordml" xmlns:wps="http://schemas.microsoft.com/office/word/2010/wordprocessingShape" mc:Ignorable="w14 w15 w16se w16cid w16 w16cex w16sdtdh wp14">
   <w:abstractNum w:abstractNumId="0" w15:restartNumberingAfterBreak="0">
-    <w:nsid w:val="01153331"/>
+    <w:nsid w:val="29EF78FD"/>
     <w:multiLevelType w:val="hybridMultilevel"/>
-    <w:tmpl w:val="3CDADB18"/>
-    <w:lvl w:ilvl="0" w:tplc="0C0A000F">
-      <w:start w:val="1"/>
-      <w:numFmt w:val="decimal"/>
-      <w:lvlText w:val="%1."/>
-      <w:lvlJc w:val="left"/>
-      <w:pPr>
-        <w:ind w:left="360" w:hanging="360"/>
-      </w:pPr>
-      <w:rPr>
-        <w:rFonts w:hint="default"/>
-      </w:rPr>
-    </w:lvl>
-    <w:lvl w:ilvl="1" w:tplc="0C0A0019" w:tentative="1">
-      <w:start w:val="1"/>
-      <w:numFmt w:val="lowerLetter"/>
-      <w:lvlText w:val="%2."/>
-      <w:lvlJc w:val="left"/>
-      <w:pPr>
-        <w:ind w:left="1080" w:hanging="360"/>
-      </w:pPr>
-    </w:lvl>
-    <w:lvl w:ilvl="2" w:tplc="0C0A001B" w:tentative="1">
-      <w:start w:val="1"/>
-      <w:numFmt w:val="lowerRoman"/>
-      <w:lvlText w:val="%3."/>
-      <w:lvlJc w:val="right"/>
-      <w:pPr>
-        <w:ind w:left="1800" w:hanging="180"/>
-      </w:pPr>
-    </w:lvl>
-    <w:lvl w:ilvl="3" w:tplc="0C0A000F" w:tentative="1">
-      <w:start w:val="1"/>
-      <w:numFmt w:val="decimal"/>
-      <w:lvlText w:val="%4."/>
-      <w:lvlJc w:val="left"/>
-      <w:pPr>
-        <w:ind w:left="2520" w:hanging="360"/>
-      </w:pPr>
-    </w:lvl>
-    <w:lvl w:ilvl="4" w:tplc="0C0A0019" w:tentative="1">
-      <w:start w:val="1"/>
-      <w:numFmt w:val="lowerLetter"/>
-      <w:lvlText w:val="%5."/>
-      <w:lvlJc w:val="left"/>
-      <w:pPr>
-        <w:ind w:left="3240" w:hanging="360"/>
-      </w:pPr>
-    </w:lvl>
-    <w:lvl w:ilvl="5" w:tplc="0C0A001B" w:tentative="1">
-      <w:start w:val="1"/>
-      <w:numFmt w:val="lowerRoman"/>
-      <w:lvlText w:val="%6."/>
-      <w:lvlJc w:val="right"/>
-      <w:pPr>
-        <w:ind w:left="3960" w:hanging="180"/>
-      </w:pPr>
-    </w:lvl>
-    <w:lvl w:ilvl="6" w:tplc="0C0A000F" w:tentative="1">
-      <w:start w:val="1"/>
-      <w:numFmt w:val="decimal"/>
-      <w:lvlText w:val="%7."/>
-      <w:lvlJc w:val="left"/>
-      <w:pPr>
-        <w:ind w:left="4680" w:hanging="360"/>
-      </w:pPr>
-    </w:lvl>
-    <w:lvl w:ilvl="7" w:tplc="0C0A0019" w:tentative="1">
-      <w:start w:val="1"/>
-      <w:numFmt w:val="lowerLetter"/>
-      <w:lvlText w:val="%8."/>
-      <w:lvlJc w:val="left"/>
-      <w:pPr>
-        <w:ind w:left="5400" w:hanging="360"/>
-      </w:pPr>
-    </w:lvl>
-    <w:lvl w:ilvl="8" w:tplc="0C0A001B" w:tentative="1">
-      <w:start w:val="1"/>
-      <w:numFmt w:val="lowerRoman"/>
-      <w:lvlText w:val="%9."/>
-      <w:lvlJc w:val="right"/>
-      <w:pPr>
-        <w:ind w:left="6120" w:hanging="180"/>
-      </w:pPr>
-    </w:lvl>
-  </w:abstractNum>
-  <w:abstractNum w:abstractNumId="1" w15:restartNumberingAfterBreak="0">
-    <w:nsid w:val="1FC20F62"/>
-    <w:multiLevelType w:val="hybridMultilevel"/>
-    <w:tmpl w:val="34642932"/>
-    <w:lvl w:ilvl="0" w:tplc="AF08758E">
-      <w:start w:val="4"/>
+    <w:tmpl w:val="D94847D0"/>
+    <w:lvl w:ilvl="0" w:tplc="1A6E3A0A">
       <w:numFmt w:val="bullet"/>
       <w:lvlText w:val="-"/>
       <w:lvlJc w:val="left"/>
@@ -459,7 +1214,7 @@
         <w:rFonts w:ascii="Calibri" w:eastAsiaTheme="minorHAnsi" w:hAnsi="Calibri" w:cs="Calibri" w:hint="default"/>
       </w:rPr>
     </w:lvl>
-    <w:lvl w:ilvl="1" w:tplc="0C0A0003">
+    <w:lvl w:ilvl="1" w:tplc="0C0A0003" w:tentative="1">
       <w:start w:val="1"/>
       <w:numFmt w:val="bullet"/>
       <w:lvlText w:val="o"/>
@@ -556,11 +1311,124 @@
       </w:rPr>
     </w:lvl>
   </w:abstractNum>
+  <w:abstractNum w:abstractNumId="1" w15:restartNumberingAfterBreak="0">
+    <w:nsid w:val="582D086A"/>
+    <w:multiLevelType w:val="hybridMultilevel"/>
+    <w:tmpl w:val="FE8AA9CE"/>
+    <w:lvl w:ilvl="0" w:tplc="0C0A0001">
+      <w:start w:val="1"/>
+      <w:numFmt w:val="bullet"/>
+      <w:lvlText w:val=""/>
+      <w:lvlJc w:val="left"/>
+      <w:pPr>
+        <w:ind w:left="720" w:hanging="360"/>
+      </w:pPr>
+      <w:rPr>
+        <w:rFonts w:ascii="Symbol" w:hAnsi="Symbol" w:hint="default"/>
+      </w:rPr>
+    </w:lvl>
+    <w:lvl w:ilvl="1" w:tplc="0C0A0003" w:tentative="1">
+      <w:start w:val="1"/>
+      <w:numFmt w:val="bullet"/>
+      <w:lvlText w:val="o"/>
+      <w:lvlJc w:val="left"/>
+      <w:pPr>
+        <w:ind w:left="1440" w:hanging="360"/>
+      </w:pPr>
+      <w:rPr>
+        <w:rFonts w:ascii="Courier New" w:hAnsi="Courier New" w:cs="Courier New" w:hint="default"/>
+      </w:rPr>
+    </w:lvl>
+    <w:lvl w:ilvl="2" w:tplc="0C0A0005" w:tentative="1">
+      <w:start w:val="1"/>
+      <w:numFmt w:val="bullet"/>
+      <w:lvlText w:val=""/>
+      <w:lvlJc w:val="left"/>
+      <w:pPr>
+        <w:ind w:left="2160" w:hanging="360"/>
+      </w:pPr>
+      <w:rPr>
+        <w:rFonts w:ascii="Wingdings" w:hAnsi="Wingdings" w:hint="default"/>
+      </w:rPr>
+    </w:lvl>
+    <w:lvl w:ilvl="3" w:tplc="0C0A0001" w:tentative="1">
+      <w:start w:val="1"/>
+      <w:numFmt w:val="bullet"/>
+      <w:lvlText w:val=""/>
+      <w:lvlJc w:val="left"/>
+      <w:pPr>
+        <w:ind w:left="2880" w:hanging="360"/>
+      </w:pPr>
+      <w:rPr>
+        <w:rFonts w:ascii="Symbol" w:hAnsi="Symbol" w:hint="default"/>
+      </w:rPr>
+    </w:lvl>
+    <w:lvl w:ilvl="4" w:tplc="0C0A0003" w:tentative="1">
+      <w:start w:val="1"/>
+      <w:numFmt w:val="bullet"/>
+      <w:lvlText w:val="o"/>
+      <w:lvlJc w:val="left"/>
+      <w:pPr>
+        <w:ind w:left="3600" w:hanging="360"/>
+      </w:pPr>
+      <w:rPr>
+        <w:rFonts w:ascii="Courier New" w:hAnsi="Courier New" w:cs="Courier New" w:hint="default"/>
+      </w:rPr>
+    </w:lvl>
+    <w:lvl w:ilvl="5" w:tplc="0C0A0005" w:tentative="1">
+      <w:start w:val="1"/>
+      <w:numFmt w:val="bullet"/>
+      <w:lvlText w:val=""/>
+      <w:lvlJc w:val="left"/>
+      <w:pPr>
+        <w:ind w:left="4320" w:hanging="360"/>
+      </w:pPr>
+      <w:rPr>
+        <w:rFonts w:ascii="Wingdings" w:hAnsi="Wingdings" w:hint="default"/>
+      </w:rPr>
+    </w:lvl>
+    <w:lvl w:ilvl="6" w:tplc="0C0A0001" w:tentative="1">
+      <w:start w:val="1"/>
+      <w:numFmt w:val="bullet"/>
+      <w:lvlText w:val=""/>
+      <w:lvlJc w:val="left"/>
+      <w:pPr>
+        <w:ind w:left="5040" w:hanging="360"/>
+      </w:pPr>
+      <w:rPr>
+        <w:rFonts w:ascii="Symbol" w:hAnsi="Symbol" w:hint="default"/>
+      </w:rPr>
+    </w:lvl>
+    <w:lvl w:ilvl="7" w:tplc="0C0A0003" w:tentative="1">
+      <w:start w:val="1"/>
+      <w:numFmt w:val="bullet"/>
+      <w:lvlText w:val="o"/>
+      <w:lvlJc w:val="left"/>
+      <w:pPr>
+        <w:ind w:left="5760" w:hanging="360"/>
+      </w:pPr>
+      <w:rPr>
+        <w:rFonts w:ascii="Courier New" w:hAnsi="Courier New" w:cs="Courier New" w:hint="default"/>
+      </w:rPr>
+    </w:lvl>
+    <w:lvl w:ilvl="8" w:tplc="0C0A0005" w:tentative="1">
+      <w:start w:val="1"/>
+      <w:numFmt w:val="bullet"/>
+      <w:lvlText w:val=""/>
+      <w:lvlJc w:val="left"/>
+      <w:pPr>
+        <w:ind w:left="6480" w:hanging="360"/>
+      </w:pPr>
+      <w:rPr>
+        <w:rFonts w:ascii="Wingdings" w:hAnsi="Wingdings" w:hint="default"/>
+      </w:rPr>
+    </w:lvl>
+  </w:abstractNum>
   <w:num w:numId="1">
-    <w:abstractNumId w:val="0"/>
+    <w:abstractNumId w:val="1"/>
   </w:num>
   <w:num w:numId="2">
-    <w:abstractNumId w:val="1"/>
+    <w:abstractNumId w:val="0"/>
   </w:num>
 </w:numbering>
 </file>
@@ -971,7 +1839,7 @@
     <w:link w:val="Ttulo1Car"/>
     <w:uiPriority w:val="9"/>
     <w:qFormat/>
-    <w:rsid w:val="00D76E31"/>
+    <w:rsid w:val="00317C6A"/>
     <w:pPr>
       <w:keepNext/>
       <w:keepLines/>
@@ -1019,7 +1887,7 @@
     <w:link w:val="TtuloCar"/>
     <w:uiPriority w:val="10"/>
     <w:qFormat/>
-    <w:rsid w:val="00D76E31"/>
+    <w:rsid w:val="001A3904"/>
     <w:pPr>
       <w:spacing w:after="0" w:line="240" w:lineRule="auto"/>
       <w:contextualSpacing/>
@@ -1037,7 +1905,7 @@
     <w:basedOn w:val="Fuentedeprrafopredeter"/>
     <w:link w:val="Ttulo"/>
     <w:uiPriority w:val="10"/>
-    <w:rsid w:val="00D76E31"/>
+    <w:rsid w:val="001A3904"/>
     <w:rPr>
       <w:rFonts w:asciiTheme="majorHAnsi" w:eastAsiaTheme="majorEastAsia" w:hAnsiTheme="majorHAnsi" w:cstheme="majorBidi"/>
       <w:spacing w:val="-10"/>
@@ -1046,29 +1914,29 @@
       <w:szCs w:val="56"/>
     </w:rPr>
   </w:style>
+  <w:style w:type="paragraph" w:styleId="Prrafodelista">
+    <w:name w:val="List Paragraph"/>
+    <w:basedOn w:val="Normal"/>
+    <w:uiPriority w:val="34"/>
+    <w:qFormat/>
+    <w:rsid w:val="00317C6A"/>
+    <w:pPr>
+      <w:ind w:left="720"/>
+      <w:contextualSpacing/>
+    </w:pPr>
+  </w:style>
   <w:style w:type="character" w:customStyle="1" w:styleId="Ttulo1Car">
     <w:name w:val="Título 1 Car"/>
     <w:basedOn w:val="Fuentedeprrafopredeter"/>
     <w:link w:val="Ttulo1"/>
     <w:uiPriority w:val="9"/>
-    <w:rsid w:val="00D76E31"/>
+    <w:rsid w:val="00317C6A"/>
     <w:rPr>
       <w:rFonts w:asciiTheme="majorHAnsi" w:eastAsiaTheme="majorEastAsia" w:hAnsiTheme="majorHAnsi" w:cstheme="majorBidi"/>
       <w:color w:val="2F5496" w:themeColor="accent1" w:themeShade="BF"/>
       <w:sz w:val="32"/>
       <w:szCs w:val="32"/>
     </w:rPr>
-  </w:style>
-  <w:style w:type="paragraph" w:styleId="Prrafodelista">
-    <w:name w:val="List Paragraph"/>
-    <w:basedOn w:val="Normal"/>
-    <w:uiPriority w:val="34"/>
-    <w:qFormat/>
-    <w:rsid w:val="00D76E31"/>
-    <w:pPr>
-      <w:ind w:left="720"/>
-      <w:contextualSpacing/>
-    </w:pPr>
   </w:style>
 </w:styles>
 </file>

</xml_diff>

<commit_message>
Acabado para un 8, vamos a por el 10
</commit_message>
<xml_diff>
--- a/M10_Sistemas_Gestión_Empresas/UF1/P6/UF1P6_Marín_Javier.docx
+++ b/M10_Sistemas_Gestión_Empresas/UF1/P6/UF1P6_Marín_Javier.docx
@@ -1185,6 +1185,136 @@
           <w:noProof/>
         </w:rPr>
       </w:pPr>
+      <w:r>
+        <w:rPr>
+          <w:noProof/>
+        </w:rPr>
+        <w:t>No he sabido realizarla. El intento ha sido este:</w:t>
+      </w:r>
+    </w:p>
+    <w:p>
+      <w:pPr>
+        <w:pStyle w:val="Prrafodelista"/>
+        <w:rPr>
+          <w:noProof/>
+        </w:rPr>
+      </w:pPr>
+      <w:r>
+        <w:rPr>
+          <w:noProof/>
+        </w:rPr>
+        <w:drawing>
+          <wp:inline distT="0" distB="0" distL="0" distR="0" wp14:anchorId="5473AAED" wp14:editId="68676030">
+            <wp:extent cx="5400040" cy="364490"/>
+            <wp:effectExtent l="0" t="0" r="0" b="0"/>
+            <wp:docPr id="14" name="Imagen 14"/>
+            <wp:cNvGraphicFramePr>
+              <a:graphicFrameLocks xmlns:a="http://schemas.openxmlformats.org/drawingml/2006/main" noChangeAspect="1"/>
+            </wp:cNvGraphicFramePr>
+            <a:graphic xmlns:a="http://schemas.openxmlformats.org/drawingml/2006/main">
+              <a:graphicData uri="http://schemas.openxmlformats.org/drawingml/2006/picture">
+                <pic:pic xmlns:pic="http://schemas.openxmlformats.org/drawingml/2006/picture">
+                  <pic:nvPicPr>
+                    <pic:cNvPr id="1" name=""/>
+                    <pic:cNvPicPr/>
+                  </pic:nvPicPr>
+                  <pic:blipFill>
+                    <a:blip r:embed="rId19"/>
+                    <a:stretch>
+                      <a:fillRect/>
+                    </a:stretch>
+                  </pic:blipFill>
+                  <pic:spPr>
+                    <a:xfrm>
+                      <a:off x="0" y="0"/>
+                      <a:ext cx="5400040" cy="364490"/>
+                    </a:xfrm>
+                    <a:prstGeom prst="rect">
+                      <a:avLst/>
+                    </a:prstGeom>
+                  </pic:spPr>
+                </pic:pic>
+              </a:graphicData>
+            </a:graphic>
+          </wp:inline>
+        </w:drawing>
+      </w:r>
+    </w:p>
+    <w:p>
+      <w:pPr>
+        <w:rPr>
+          <w:noProof/>
+        </w:rPr>
+      </w:pPr>
+      <w:r>
+        <w:rPr>
+          <w:noProof/>
+        </w:rPr>
+        <w:br w:type="page"/>
+      </w:r>
+    </w:p>
+    <w:p>
+      <w:pPr>
+        <w:pStyle w:val="Prrafodelista"/>
+        <w:rPr>
+          <w:noProof/>
+        </w:rPr>
+      </w:pPr>
+      <w:r>
+        <w:rPr>
+          <w:noProof/>
+        </w:rPr>
+        <w:lastRenderedPageBreak/>
+        <w:t>También he probado solo con los atributos y me salta este error:</w:t>
+      </w:r>
+    </w:p>
+    <w:p>
+      <w:pPr>
+        <w:pStyle w:val="Prrafodelista"/>
+        <w:rPr>
+          <w:noProof/>
+        </w:rPr>
+      </w:pPr>
+      <w:r>
+        <w:rPr>
+          <w:noProof/>
+        </w:rPr>
+        <w:drawing>
+          <wp:inline distT="0" distB="0" distL="0" distR="0" wp14:anchorId="1C36186F" wp14:editId="01F005CC">
+            <wp:extent cx="4945075" cy="3666938"/>
+            <wp:effectExtent l="0" t="0" r="8255" b="0"/>
+            <wp:docPr id="17" name="Imagen 17"/>
+            <wp:cNvGraphicFramePr>
+              <a:graphicFrameLocks xmlns:a="http://schemas.openxmlformats.org/drawingml/2006/main" noChangeAspect="1"/>
+            </wp:cNvGraphicFramePr>
+            <a:graphic xmlns:a="http://schemas.openxmlformats.org/drawingml/2006/main">
+              <a:graphicData uri="http://schemas.openxmlformats.org/drawingml/2006/picture">
+                <pic:pic xmlns:pic="http://schemas.openxmlformats.org/drawingml/2006/picture">
+                  <pic:nvPicPr>
+                    <pic:cNvPr id="1" name=""/>
+                    <pic:cNvPicPr/>
+                  </pic:nvPicPr>
+                  <pic:blipFill>
+                    <a:blip r:embed="rId20"/>
+                    <a:stretch>
+                      <a:fillRect/>
+                    </a:stretch>
+                  </pic:blipFill>
+                  <pic:spPr>
+                    <a:xfrm>
+                      <a:off x="0" y="0"/>
+                      <a:ext cx="4963289" cy="3680445"/>
+                    </a:xfrm>
+                    <a:prstGeom prst="rect">
+                      <a:avLst/>
+                    </a:prstGeom>
+                  </pic:spPr>
+                </pic:pic>
+              </a:graphicData>
+            </a:graphic>
+          </wp:inline>
+        </w:drawing>
+      </w:r>
     </w:p>
     <w:p/>
     <w:sectPr>

</xml_diff>